<commit_message>
con styles y carrito
</commit_message>
<xml_diff>
--- a/doc/leer.docx
+++ b/doc/leer.docx
@@ -3,9 +3,23 @@
 <w:document xmlns:wpc="http://schemas.microsoft.com/office/word/2010/wordprocessingCanvas" xmlns:mc="http://schemas.openxmlformats.org/markup-compatibility/2006" xmlns:o="urn:schemas-microsoft-com:office:office" xmlns:r="http://schemas.openxmlformats.org/officeDocument/2006/relationships" xmlns:m="http://schemas.openxmlformats.org/officeDocument/2006/math" xmlns:v="urn:schemas-microsoft-com:vml" xmlns:wp14="http://schemas.microsoft.com/office/word/2010/wordprocessingDrawing" xmlns:wp="http://schemas.openxmlformats.org/drawingml/2006/wordprocessingDrawing" xmlns:w10="urn:schemas-microsoft-com:office:word" xmlns:w="http://schemas.openxmlformats.org/wordprocessingml/2006/main" xmlns:w14="http://schemas.microsoft.com/office/word/2010/wordml" xmlns:wpg="http://schemas.microsoft.com/office/word/2010/wordprocessingGroup" xmlns:wpi="http://schemas.microsoft.com/office/word/2010/wordprocessingInk" xmlns:wne="http://schemas.microsoft.com/office/word/2006/wordml" xmlns:wps="http://schemas.microsoft.com/office/word/2010/wordprocessingShape" mc:Ignorable="w14 wp14">
   <w:body>
     <w:p>
-      <w:r>
+      <w:pPr>
+        <w:rPr>
+          <w:b/>
+          <w:sz w:val="32"/>
+          <w:szCs w:val="32"/>
+        </w:rPr>
+      </w:pPr>
+      <w:r>
+        <w:rPr>
+          <w:b/>
+          <w:sz w:val="32"/>
+          <w:szCs w:val="32"/>
+        </w:rPr>
         <w:t>Crear un nuevo proyecto Angular:</w:t>
       </w:r>
+      <w:bookmarkStart w:id="0" w:name="_GoBack"/>
+      <w:bookmarkEnd w:id="0"/>
     </w:p>
     <w:p>
       <w:r>
@@ -1063,8 +1077,6 @@
         </w:rPr>
         <w:t>E invocarlo en un navegador, veremos el mensaje por defecto del contenedor creado:</w:t>
       </w:r>
-      <w:bookmarkStart w:id="0" w:name="_GoBack"/>
-      <w:bookmarkEnd w:id="0"/>
     </w:p>
     <w:p>
       <w:pPr>
@@ -1127,6 +1139,275 @@
           </wp:inline>
         </w:drawing>
       </w:r>
+    </w:p>
+    <w:p>
+      <w:pPr>
+        <w:pStyle w:val="NormalWeb"/>
+        <w:shd w:val="clear" w:color="auto" w:fill="FFFFFF"/>
+        <w:spacing w:before="0" w:beforeAutospacing="0" w:after="240" w:afterAutospacing="0"/>
+        <w:rPr>
+          <w:rFonts w:ascii="Segoe UI" w:hAnsi="Segoe UI" w:cs="Segoe UI"/>
+          <w:color w:val="24292E"/>
+        </w:rPr>
+      </w:pPr>
+      <w:r>
+        <w:rPr>
+          <w:rFonts w:ascii="Segoe UI" w:hAnsi="Segoe UI" w:cs="Segoe UI"/>
+          <w:color w:val="24292E"/>
+        </w:rPr>
+        <w:t>Como el repositorio ya está creado lanzamos:</w:t>
+      </w:r>
+    </w:p>
+    <w:p>
+      <w:pPr>
+        <w:pStyle w:val="NormalWeb"/>
+        <w:shd w:val="clear" w:color="auto" w:fill="FFFFFF"/>
+        <w:spacing w:after="240"/>
+        <w:rPr>
+          <w:rFonts w:ascii="Segoe UI" w:hAnsi="Segoe UI" w:cs="Segoe UI"/>
+          <w:i/>
+          <w:color w:val="24292E"/>
+          <w:lang w:val="en-GB"/>
+        </w:rPr>
+      </w:pPr>
+      <w:proofErr w:type="gramStart"/>
+      <w:r>
+        <w:rPr>
+          <w:rFonts w:ascii="Segoe UI" w:hAnsi="Segoe UI" w:cs="Segoe UI"/>
+          <w:i/>
+          <w:color w:val="24292E"/>
+          <w:lang w:val="en-GB"/>
+        </w:rPr>
+        <w:t>git</w:t>
+      </w:r>
+      <w:proofErr w:type="gramEnd"/>
+      <w:r>
+        <w:rPr>
+          <w:rFonts w:ascii="Segoe UI" w:hAnsi="Segoe UI" w:cs="Segoe UI"/>
+          <w:i/>
+          <w:color w:val="24292E"/>
+          <w:lang w:val="en-GB"/>
+        </w:rPr>
+        <w:t xml:space="preserve"> add .</w:t>
+      </w:r>
+    </w:p>
+    <w:p>
+      <w:pPr>
+        <w:pStyle w:val="NormalWeb"/>
+        <w:shd w:val="clear" w:color="auto" w:fill="FFFFFF"/>
+        <w:spacing w:after="240"/>
+        <w:rPr>
+          <w:rFonts w:ascii="Segoe UI" w:hAnsi="Segoe UI" w:cs="Segoe UI"/>
+          <w:i/>
+          <w:color w:val="24292E"/>
+          <w:lang w:val="en-GB"/>
+        </w:rPr>
+      </w:pPr>
+      <w:proofErr w:type="gramStart"/>
+      <w:r>
+        <w:rPr>
+          <w:rFonts w:ascii="Segoe UI" w:hAnsi="Segoe UI" w:cs="Segoe UI"/>
+          <w:i/>
+          <w:color w:val="24292E"/>
+          <w:lang w:val="en-GB"/>
+        </w:rPr>
+        <w:t>git</w:t>
+      </w:r>
+      <w:proofErr w:type="gramEnd"/>
+      <w:r>
+        <w:rPr>
+          <w:rFonts w:ascii="Segoe UI" w:hAnsi="Segoe UI" w:cs="Segoe UI"/>
+          <w:i/>
+          <w:color w:val="24292E"/>
+          <w:lang w:val="en-GB"/>
+        </w:rPr>
+        <w:t xml:space="preserve"> commit -m "first commit"</w:t>
+      </w:r>
+    </w:p>
+    <w:p>
+      <w:pPr>
+        <w:pStyle w:val="NormalWeb"/>
+        <w:shd w:val="clear" w:color="auto" w:fill="FFFFFF"/>
+        <w:spacing w:after="240"/>
+        <w:rPr>
+          <w:rFonts w:ascii="Segoe UI" w:hAnsi="Segoe UI" w:cs="Segoe UI"/>
+          <w:i/>
+          <w:color w:val="24292E"/>
+          <w:lang w:val="en-GB"/>
+        </w:rPr>
+      </w:pPr>
+      <w:proofErr w:type="gramStart"/>
+      <w:r>
+        <w:rPr>
+          <w:rFonts w:ascii="Segoe UI" w:hAnsi="Segoe UI" w:cs="Segoe UI"/>
+          <w:i/>
+          <w:color w:val="24292E"/>
+          <w:lang w:val="en-GB"/>
+        </w:rPr>
+        <w:t>git</w:t>
+      </w:r>
+      <w:proofErr w:type="gramEnd"/>
+      <w:r>
+        <w:rPr>
+          <w:rFonts w:ascii="Segoe UI" w:hAnsi="Segoe UI" w:cs="Segoe UI"/>
+          <w:i/>
+          <w:color w:val="24292E"/>
+          <w:lang w:val="en-GB"/>
+        </w:rPr>
+        <w:t xml:space="preserve"> branch -M rama001</w:t>
+      </w:r>
+    </w:p>
+    <w:p>
+      <w:pPr>
+        <w:pStyle w:val="NormalWeb"/>
+        <w:shd w:val="clear" w:color="auto" w:fill="FFFFFF"/>
+        <w:spacing w:after="240"/>
+        <w:rPr>
+          <w:rFonts w:ascii="Segoe UI" w:hAnsi="Segoe UI" w:cs="Segoe UI"/>
+          <w:i/>
+          <w:color w:val="24292E"/>
+          <w:lang w:val="en-GB"/>
+        </w:rPr>
+      </w:pPr>
+      <w:proofErr w:type="gramStart"/>
+      <w:r>
+        <w:rPr>
+          <w:rFonts w:ascii="Segoe UI" w:hAnsi="Segoe UI" w:cs="Segoe UI"/>
+          <w:i/>
+          <w:color w:val="24292E"/>
+          <w:lang w:val="en-GB"/>
+        </w:rPr>
+        <w:t>git</w:t>
+      </w:r>
+      <w:proofErr w:type="gramEnd"/>
+      <w:r>
+        <w:rPr>
+          <w:rFonts w:ascii="Segoe UI" w:hAnsi="Segoe UI" w:cs="Segoe UI"/>
+          <w:i/>
+          <w:color w:val="24292E"/>
+          <w:lang w:val="en-GB"/>
+        </w:rPr>
+        <w:t xml:space="preserve"> remote add orig</w:t>
+      </w:r>
+      <w:r>
+        <w:rPr>
+          <w:rFonts w:ascii="Segoe UI" w:hAnsi="Segoe UI" w:cs="Segoe UI"/>
+          <w:i/>
+          <w:color w:val="24292E"/>
+          <w:lang w:val="en-GB"/>
+        </w:rPr>
+        <w:t>in https://github.com/********</w:t>
+      </w:r>
+      <w:r>
+        <w:rPr>
+          <w:rFonts w:ascii="Segoe UI" w:hAnsi="Segoe UI" w:cs="Segoe UI"/>
+          <w:i/>
+          <w:color w:val="24292E"/>
+          <w:lang w:val="en-GB"/>
+        </w:rPr>
+        <w:t>/angularSampleProject01.git</w:t>
+      </w:r>
+    </w:p>
+    <w:p>
+      <w:pPr>
+        <w:pStyle w:val="NormalWeb"/>
+        <w:shd w:val="clear" w:color="auto" w:fill="FFFFFF"/>
+        <w:spacing w:before="0" w:beforeAutospacing="0" w:after="240" w:afterAutospacing="0"/>
+        <w:rPr>
+          <w:rFonts w:ascii="Segoe UI" w:hAnsi="Segoe UI" w:cs="Segoe UI"/>
+          <w:i/>
+          <w:color w:val="24292E"/>
+        </w:rPr>
+      </w:pPr>
+      <w:proofErr w:type="spellStart"/>
+      <w:proofErr w:type="gramStart"/>
+      <w:r>
+        <w:rPr>
+          <w:rFonts w:ascii="Segoe UI" w:hAnsi="Segoe UI" w:cs="Segoe UI"/>
+          <w:i/>
+          <w:color w:val="24292E"/>
+        </w:rPr>
+        <w:t>git</w:t>
+      </w:r>
+      <w:proofErr w:type="spellEnd"/>
+      <w:proofErr w:type="gramEnd"/>
+      <w:r>
+        <w:rPr>
+          <w:rFonts w:ascii="Segoe UI" w:hAnsi="Segoe UI" w:cs="Segoe UI"/>
+          <w:i/>
+          <w:color w:val="24292E"/>
+        </w:rPr>
+        <w:t xml:space="preserve"> </w:t>
+      </w:r>
+      <w:proofErr w:type="spellStart"/>
+      <w:r>
+        <w:rPr>
+          <w:rFonts w:ascii="Segoe UI" w:hAnsi="Segoe UI" w:cs="Segoe UI"/>
+          <w:i/>
+          <w:color w:val="24292E"/>
+        </w:rPr>
+        <w:t>push</w:t>
+      </w:r>
+      <w:proofErr w:type="spellEnd"/>
+      <w:r>
+        <w:rPr>
+          <w:rFonts w:ascii="Segoe UI" w:hAnsi="Segoe UI" w:cs="Segoe UI"/>
+          <w:i/>
+          <w:color w:val="24292E"/>
+        </w:rPr>
+        <w:t xml:space="preserve"> -u </w:t>
+      </w:r>
+      <w:proofErr w:type="spellStart"/>
+      <w:r>
+        <w:rPr>
+          <w:rFonts w:ascii="Segoe UI" w:hAnsi="Segoe UI" w:cs="Segoe UI"/>
+          <w:i/>
+          <w:color w:val="24292E"/>
+        </w:rPr>
+        <w:t>origin</w:t>
+      </w:r>
+      <w:proofErr w:type="spellEnd"/>
+      <w:r>
+        <w:rPr>
+          <w:rFonts w:ascii="Segoe UI" w:hAnsi="Segoe UI" w:cs="Segoe UI"/>
+          <w:i/>
+          <w:color w:val="24292E"/>
+        </w:rPr>
+        <w:t xml:space="preserve"> rama001</w:t>
+      </w:r>
+    </w:p>
+    <w:p>
+      <w:pPr>
+        <w:pStyle w:val="NormalWeb"/>
+        <w:shd w:val="clear" w:color="auto" w:fill="FFFFFF"/>
+        <w:spacing w:before="0" w:beforeAutospacing="0" w:after="240" w:afterAutospacing="0"/>
+        <w:rPr>
+          <w:rFonts w:ascii="Segoe UI" w:hAnsi="Segoe UI" w:cs="Segoe UI"/>
+          <w:color w:val="24292E"/>
+        </w:rPr>
+      </w:pPr>
+    </w:p>
+    <w:p>
+      <w:pPr>
+        <w:pStyle w:val="NormalWeb"/>
+        <w:shd w:val="clear" w:color="auto" w:fill="FFFFFF"/>
+        <w:spacing w:before="0" w:beforeAutospacing="0" w:after="240" w:afterAutospacing="0"/>
+        <w:rPr>
+          <w:rFonts w:ascii="Segoe UI" w:hAnsi="Segoe UI" w:cs="Segoe UI"/>
+          <w:color w:val="24292E"/>
+        </w:rPr>
+      </w:pPr>
+    </w:p>
+    <w:p>
+      <w:pPr>
+        <w:pStyle w:val="NormalWeb"/>
+        <w:shd w:val="clear" w:color="auto" w:fill="FFFFFF"/>
+        <w:spacing w:before="0" w:beforeAutospacing="0" w:after="240" w:afterAutospacing="0"/>
+        <w:rPr>
+          <w:rFonts w:ascii="Segoe UI" w:hAnsi="Segoe UI" w:cs="Segoe UI"/>
+          <w:color w:val="24292E"/>
+        </w:rPr>
+      </w:pPr>
     </w:p>
     <w:p>
       <w:pPr>

</xml_diff>